<commit_message>
Adds new draft of PowerPoint presentation which contains aanimatied visualiation of the algorithm
</commit_message>
<xml_diff>
--- a/Description - The Amusemeter Captioner is a web app that lets machine learning dip its toes into the waters of witty wordplay by inventing image captions that make you smile.docx
+++ b/Description - The Amusemeter Captioner is a web app that lets machine learning dip its toes into the waters of witty wordplay by inventing image captions that make you smile.docx
@@ -3,6 +3,13 @@
 <w:document xmlns:wpc="http://schemas.microsoft.com/office/word/2010/wordprocessingCanvas" xmlns:cx="http://schemas.microsoft.com/office/drawing/2014/chartex" xmlns:cx1="http://schemas.microsoft.com/office/drawing/2015/9/8/chartex" xmlns:cx2="http://schemas.microsoft.com/office/drawing/2015/10/21/chartex" xmlns:cx3="http://schemas.microsoft.com/office/drawing/2016/5/9/chartex" xmlns:cx4="http://schemas.microsoft.com/office/drawing/2016/5/10/chartex" xmlns:cx5="http://schemas.microsoft.com/office/drawing/2016/5/11/chartex" xmlns:cx6="http://schemas.microsoft.com/office/drawing/2016/5/12/chartex" xmlns:cx7="http://schemas.microsoft.com/office/drawing/2016/5/13/chartex" xmlns:cx8="http://schemas.microsoft.com/office/drawing/2016/5/14/chartex" xmlns:mc="http://schemas.openxmlformats.org/markup-compatibility/2006" xmlns:aink="http://schemas.microsoft.com/office/drawing/2016/ink" xmlns:am3d="http://schemas.microsoft.com/office/drawing/2017/model3d" xmlns:o="urn:schemas-microsoft-com:office:office" xmlns:r="http://schemas.openxmlformats.org/officeDocument/2006/relationships" xmlns:m="http://schemas.openxmlformats.org/officeDocument/2006/math" xmlns:v="urn:schemas-microsoft-com:vml" xmlns:wp14="http://schemas.microsoft.com/office/word/2010/wordprocessingDrawing" xmlns:wp="http://schemas.openxmlformats.org/drawingml/2006/wordprocessingDrawing" xmlns:w10="urn:schemas-microsoft-com:office:word" xmlns:w="http://schemas.openxmlformats.org/wordprocessingml/2006/main" xmlns:w14="http://schemas.microsoft.com/office/word/2010/wordml" xmlns:w15="http://schemas.microsoft.com/office/word/2012/wordml" xmlns:w16cid="http://schemas.microsoft.com/office/word/2016/wordml/cid" xmlns:w16se="http://schemas.microsoft.com/office/word/2015/wordml/symex" xmlns:wpg="http://schemas.microsoft.com/office/word/2010/wordprocessingGroup" xmlns:wpi="http://schemas.microsoft.com/office/word/2010/wordprocessingInk" xmlns:wne="http://schemas.microsoft.com/office/word/2006/wordml" xmlns:wps="http://schemas.microsoft.com/office/word/2010/wordprocessingShape" mc:Ignorable="w14 w15 w16se w16cid wp14">
   <w:body>
     <w:p>
+      <w:pPr>
+        <w:rPr>
+          <w:rFonts w:ascii="Helvetica" w:hAnsi="Helvetica" w:cs="Helvetica"/>
+          <w:sz w:val="28"/>
+          <w:szCs w:val="28"/>
+        </w:rPr>
+      </w:pPr>
       <w:r>
         <w:rPr>
           <w:rFonts w:ascii="Helvetica" w:hAnsi="Helvetica" w:cs="Helvetica"/>
@@ -25,31 +32,31 @@
           <w:sz w:val="28"/>
           <w:szCs w:val="28"/>
         </w:rPr>
-        <w:t>Neural Nets image classifier</w:t>
-      </w:r>
-      <w:r>
-        <w:rPr>
-          <w:rFonts w:ascii="Helvetica" w:hAnsi="Helvetica" w:cs="Helvetica"/>
-          <w:sz w:val="28"/>
-          <w:szCs w:val="28"/>
-        </w:rPr>
-        <w:t xml:space="preserve"> joins hands with </w:t>
-      </w:r>
-      <w:r>
-        <w:rPr>
-          <w:rFonts w:ascii="Helvetica" w:hAnsi="Helvetica" w:cs="Helvetica"/>
-          <w:sz w:val="28"/>
-          <w:szCs w:val="28"/>
-        </w:rPr>
-        <w:t xml:space="preserve">NLP </w:t>
-      </w:r>
-      <w:r>
-        <w:rPr>
-          <w:rFonts w:ascii="Helvetica" w:hAnsi="Helvetica" w:cs="Helvetica"/>
-          <w:sz w:val="28"/>
-          <w:szCs w:val="28"/>
-        </w:rPr>
-        <w:t>to</w:t>
+        <w:t>Neural Net</w:t>
+      </w:r>
+      <w:r>
+        <w:rPr>
+          <w:rFonts w:ascii="Helvetica" w:hAnsi="Helvetica" w:cs="Helvetica"/>
+          <w:sz w:val="28"/>
+          <w:szCs w:val="28"/>
+        </w:rPr>
+        <w:t xml:space="preserve">work </w:t>
+      </w:r>
+      <w:r>
+        <w:rPr>
+          <w:rFonts w:ascii="Helvetica" w:hAnsi="Helvetica" w:cs="Helvetica"/>
+          <w:sz w:val="28"/>
+          <w:szCs w:val="28"/>
+        </w:rPr>
+        <w:t>image classifier</w:t>
+      </w:r>
+      <w:r>
+        <w:rPr>
+          <w:rFonts w:ascii="Helvetica" w:hAnsi="Helvetica" w:cs="Helvetica"/>
+          <w:sz w:val="28"/>
+          <w:szCs w:val="28"/>
+        </w:rPr>
+        <w:t xml:space="preserve"> joins hands with NLP to</w:t>
       </w:r>
       <w:r>
         <w:rPr>
@@ -75,41 +82,99 @@
         </w:rPr>
         <w:t xml:space="preserve"> right to </w:t>
       </w:r>
+      <w:r>
+        <w:rPr>
+          <w:rFonts w:ascii="Helvetica" w:hAnsi="Helvetica" w:cs="Helvetica"/>
+          <w:sz w:val="28"/>
+          <w:szCs w:val="28"/>
+        </w:rPr>
+        <w:t>the</w:t>
+      </w:r>
+      <w:r>
+        <w:rPr>
+          <w:rFonts w:ascii="Helvetica" w:hAnsi="Helvetica" w:cs="Helvetica"/>
+          <w:sz w:val="28"/>
+          <w:szCs w:val="28"/>
+        </w:rPr>
+        <w:t xml:space="preserve"> verbo</w:t>
+      </w:r>
+      <w:r>
+        <w:rPr>
+          <w:rFonts w:ascii="Helvetica" w:hAnsi="Helvetica" w:cs="Helvetica"/>
+          <w:sz w:val="28"/>
+          <w:szCs w:val="28"/>
+        </w:rPr>
+        <w:t>g</w:t>
+      </w:r>
+      <w:r>
+        <w:rPr>
+          <w:rFonts w:ascii="Helvetica" w:hAnsi="Helvetica" w:cs="Helvetica"/>
+          <w:sz w:val="28"/>
+          <w:szCs w:val="28"/>
+        </w:rPr>
+        <w:t xml:space="preserve">raphic punchline. </w:t>
+      </w:r>
+    </w:p>
+    <w:p/>
+    <w:p>
       <w:bookmarkStart w:id="0" w:name="_GoBack"/>
-      <w:bookmarkEnd w:id="0"/>
-      <w:r>
-        <w:rPr>
-          <w:rFonts w:ascii="Helvetica" w:hAnsi="Helvetica" w:cs="Helvetica"/>
-          <w:sz w:val="28"/>
-          <w:szCs w:val="28"/>
-        </w:rPr>
-        <w:t>the</w:t>
-      </w:r>
-      <w:r>
-        <w:rPr>
-          <w:rFonts w:ascii="Helvetica" w:hAnsi="Helvetica" w:cs="Helvetica"/>
-          <w:sz w:val="28"/>
-          <w:szCs w:val="28"/>
-        </w:rPr>
-        <w:t xml:space="preserve"> verbo</w:t>
-      </w:r>
-      <w:r>
-        <w:rPr>
-          <w:rFonts w:ascii="Helvetica" w:hAnsi="Helvetica" w:cs="Helvetica"/>
-          <w:sz w:val="28"/>
-          <w:szCs w:val="28"/>
-        </w:rPr>
-        <w:t>g</w:t>
-      </w:r>
-      <w:r>
-        <w:rPr>
-          <w:rFonts w:ascii="Helvetica" w:hAnsi="Helvetica" w:cs="Helvetica"/>
-          <w:sz w:val="28"/>
-          <w:szCs w:val="28"/>
-        </w:rPr>
-        <w:t xml:space="preserve">raphic punchline. </w:t>
+      <w:r>
+        <w:t xml:space="preserve">• Data: 5500 images from IMAGENET, </w:t>
+      </w:r>
+      <w:r>
+        <w:t xml:space="preserve">1500 English idioms from </w:t>
+      </w:r>
+      <w:hyperlink r:id="rId4" w:history="1">
+        <w:r>
+          <w:rPr>
+            <w:rStyle w:val="Hyperlink"/>
+          </w:rPr>
+          <w:t>https://7esl.com</w:t>
+        </w:r>
+      </w:hyperlink>
+      <w:r>
+        <w:t>, and corpuses: SentiWordNet, Gensim Text8, and GoogleNews</w:t>
       </w:r>
     </w:p>
+    <w:p>
+      <w:r>
+        <w:t>• Pretrained Neural Network (Xception) used for image classification</w:t>
+      </w:r>
+    </w:p>
+    <w:p>
+      <w:r>
+        <w:t>• Gensim Word2Vec</w:t>
+      </w:r>
+      <w:r>
+        <w:t xml:space="preserve"> used to identify words related to the image label</w:t>
+      </w:r>
+    </w:p>
+    <w:p>
+      <w:r>
+        <w:t>• Scikit-learn to make TF-IDF correlation matrix between SentiWordNet corpus and IMAGENET labels</w:t>
+      </w:r>
+      <w:r>
+        <w:t xml:space="preserve"> </w:t>
+      </w:r>
+      <w:r>
+        <w:t>to identify words related to the image label</w:t>
+      </w:r>
+    </w:p>
+    <w:p>
+      <w:r>
+        <w:t>• NTLK, Levenshstein, and phonetics packages: Pronunciation, Phonetics, and English-to-IPA used to identify similarly sounding words (rhymes, assonances, etc.)</w:t>
+      </w:r>
+    </w:p>
+    <w:p>
+      <w:r>
+        <w:t xml:space="preserve">• </w:t>
+      </w:r>
+      <w:r>
+        <w:t xml:space="preserve">Notable result: A streamlit app that takes any image, classifiies its content, and algorithmically invents a caption that indirectly relates to the image’s content </w:t>
+      </w:r>
+    </w:p>
+    <w:bookmarkEnd w:id="0"/>
+    <w:p/>
     <w:sectPr>
       <w:pgSz w:w="12240" w:h="15840"/>
       <w:pgMar w:top="1440" w:right="1440" w:bottom="1440" w:left="1440" w:header="720" w:footer="720" w:gutter="0"/>
@@ -539,6 +604,27 @@
     <w:semiHidden/>
     <w:unhideWhenUsed/>
   </w:style>
+  <w:style w:type="character" w:styleId="Hyperlink">
+    <w:name w:val="Hyperlink"/>
+    <w:basedOn w:val="DefaultParagraphFont"/>
+    <w:uiPriority w:val="99"/>
+    <w:unhideWhenUsed/>
+    <w:rsid w:val="00B07EE4"/>
+    <w:rPr>
+      <w:color w:val="0563C1" w:themeColor="hyperlink"/>
+      <w:u w:val="single"/>
+    </w:rPr>
+  </w:style>
+  <w:style w:type="character" w:styleId="UnresolvedMention">
+    <w:name w:val="Unresolved Mention"/>
+    <w:basedOn w:val="DefaultParagraphFont"/>
+    <w:uiPriority w:val="99"/>
+    <w:rsid w:val="00B07EE4"/>
+    <w:rPr>
+      <w:color w:val="605E5C"/>
+      <w:shd w:val="clear" w:color="auto" w:fill="E1DFDD"/>
+    </w:rPr>
+  </w:style>
 </w:styles>
 </file>
 

</xml_diff>

<commit_message>
Adds pdf of powerpoint presentation
</commit_message>
<xml_diff>
--- a/Description - The Amusemeter Captioner is a web app that lets machine learning dip its toes into the waters of witty wordplay by inventing image captions that make you smile.docx
+++ b/Description - The Amusemeter Captioner is a web app that lets machine learning dip its toes into the waters of witty wordplay by inventing image captions that make you smile.docx
@@ -117,10 +117,11 @@
     </w:p>
     <w:p/>
     <w:p>
+      <w:r>
+        <w:t xml:space="preserve">• Data: 5500 images from IMAGENET, </w:t>
+      </w:r>
       <w:bookmarkStart w:id="0" w:name="_GoBack"/>
-      <w:r>
-        <w:t xml:space="preserve">• Data: 5500 images from IMAGENET, </w:t>
-      </w:r>
+      <w:bookmarkEnd w:id="0"/>
       <w:r>
         <w:t xml:space="preserve">1500 English idioms from </w:t>
       </w:r>
@@ -136,11 +137,13 @@
         <w:t>, and corpuses: SentiWordNet, Gensim Text8, and GoogleNews</w:t>
       </w:r>
     </w:p>
+    <w:p/>
     <w:p>
       <w:r>
         <w:t>• Pretrained Neural Network (Xception) used for image classification</w:t>
       </w:r>
     </w:p>
+    <w:p/>
     <w:p>
       <w:r>
         <w:t>• Gensim Word2Vec</w:t>
@@ -149,22 +152,28 @@
         <w:t xml:space="preserve"> used to identify words related to the image label</w:t>
       </w:r>
     </w:p>
+    <w:p/>
     <w:p>
       <w:r>
-        <w:t>• Scikit-learn to make TF-IDF correlation matrix between SentiWordNet corpus and IMAGENET labels</w:t>
-      </w:r>
-      <w:r>
-        <w:t xml:space="preserve"> </w:t>
-      </w:r>
-      <w:r>
-        <w:t>to identify words related to the image label</w:t>
+        <w:t xml:space="preserve">• Scikit-learn to make TF-IDF correlation matrix </w:t>
+      </w:r>
+      <w:r>
+        <w:t xml:space="preserve">(over 3 billion datapoints) </w:t>
+      </w:r>
+      <w:r>
+        <w:t>between SentiWordNet corpus and IMAGENET labels</w:t>
+      </w:r>
+      <w:r>
+        <w:t xml:space="preserve"> to identify words related to the image label</w:t>
       </w:r>
     </w:p>
+    <w:p/>
     <w:p>
       <w:r>
         <w:t>• NTLK, Levenshstein, and phonetics packages: Pronunciation, Phonetics, and English-to-IPA used to identify similarly sounding words (rhymes, assonances, etc.)</w:t>
       </w:r>
     </w:p>
+    <w:p/>
     <w:p>
       <w:r>
         <w:t xml:space="preserve">• </w:t>
@@ -173,7 +182,6 @@
         <w:t xml:space="preserve">Notable result: A streamlit app that takes any image, classifiies its content, and algorithmically invents a caption that indirectly relates to the image’s content </w:t>
       </w:r>
     </w:p>
-    <w:bookmarkEnd w:id="0"/>
     <w:p/>
     <w:sectPr>
       <w:pgSz w:w="12240" w:h="15840"/>

</xml_diff>